<commit_message>
Add SystemNews version 2
</commit_message>
<xml_diff>
--- a/Web/Homework-SystemNews/fn855202_documentation.docx
+++ b/Web/Homework-SystemNews/fn855202_documentation.docx
@@ -298,27 +298,7 @@
           <w:shd w:val="clear" w:color="auto" w:fill="FFFFFF"/>
           <w:lang w:val="bg-BG"/>
         </w:rPr>
-        <w:t xml:space="preserve">                      </w:t>
-      </w:r>
-      <w:r>
-        <w:rPr>
-          <w:rFonts w:cs="Arial"/>
-          <w:b/>
-          <w:sz w:val="32"/>
-          <w:szCs w:val="32"/>
-          <w:shd w:val="clear" w:color="auto" w:fill="FFFFFF"/>
-        </w:rPr>
-        <w:t xml:space="preserve">     </w:t>
-      </w:r>
-      <w:r>
-        <w:rPr>
-          <w:rFonts w:cs="Arial"/>
-          <w:b/>
-          <w:sz w:val="32"/>
-          <w:szCs w:val="32"/>
-          <w:shd w:val="clear" w:color="auto" w:fill="FFFFFF"/>
-        </w:rPr>
-        <w:t xml:space="preserve"> </w:t>
+        <w:t xml:space="preserve">              </w:t>
       </w:r>
       <w:r>
         <w:rPr>
@@ -328,25 +308,9 @@
           <w:shd w:val="clear" w:color="auto" w:fill="FFFFFF"/>
           <w:lang w:val="bg-BG"/>
         </w:rPr>
-        <w:t xml:space="preserve">към проект по „Уеб програмиране” на тема: </w:t>
-      </w:r>
-    </w:p>
-    <w:p>
-      <w:pPr>
-        <w:spacing w:after="0"/>
-        <w:rPr>
-          <w:rFonts w:cs="Arial"/>
-          <w:b/>
-          <w:sz w:val="32"/>
-          <w:szCs w:val="32"/>
-          <w:shd w:val="clear" w:color="auto" w:fill="FFFFFF"/>
-          <w:lang w:val="bg-BG"/>
-        </w:rPr>
-      </w:pPr>
-    </w:p>
-    <w:p>
-      <w:pPr>
-        <w:spacing w:after="0"/>
+        <w:t>към проект по „</w:t>
+      </w:r>
+      <w:r>
         <w:rPr>
           <w:rFonts w:cs="Arial"/>
           <w:sz w:val="28"/>
@@ -354,39 +318,54 @@
           <w:shd w:val="clear" w:color="auto" w:fill="FFFFFF"/>
           <w:lang w:val="bg-BG"/>
         </w:rPr>
-      </w:pPr>
+        <w:t xml:space="preserve">Съвремено уеб програмиране с </w:t>
+      </w:r>
+      <w:proofErr w:type="spellStart"/>
       <w:r>
         <w:rPr>
           <w:rFonts w:cs="Arial"/>
-          <w:b/>
           <w:sz w:val="28"/>
           <w:szCs w:val="28"/>
           <w:shd w:val="clear" w:color="auto" w:fill="FFFFFF"/>
-          <w:lang w:val="bg-BG"/>
-        </w:rPr>
-        <w:t xml:space="preserve">                                      </w:t>
-      </w:r>
+        </w:rPr>
+        <w:t>php</w:t>
+      </w:r>
+      <w:proofErr w:type="spellEnd"/>
       <w:r>
         <w:rPr>
           <w:rFonts w:cs="Arial"/>
-          <w:b/>
           <w:sz w:val="28"/>
           <w:szCs w:val="28"/>
           <w:shd w:val="clear" w:color="auto" w:fill="FFFFFF"/>
-        </w:rPr>
-        <w:t xml:space="preserve">   </w:t>
-      </w:r>
-      <w:r>
+          <w:lang w:val="bg-BG"/>
+        </w:rPr>
+        <w:t xml:space="preserve">” на тема: </w:t>
+      </w:r>
+    </w:p>
+    <w:p>
+      <w:pPr>
+        <w:spacing w:after="0"/>
         <w:rPr>
           <w:rFonts w:cs="Arial"/>
           <w:b/>
+          <w:sz w:val="32"/>
+          <w:szCs w:val="32"/>
+          <w:shd w:val="clear" w:color="auto" w:fill="FFFFFF"/>
+          <w:lang w:val="bg-BG"/>
+        </w:rPr>
+      </w:pPr>
+    </w:p>
+    <w:p>
+      <w:pPr>
+        <w:spacing w:after="0"/>
+        <w:rPr>
+          <w:rFonts w:cs="Arial"/>
           <w:sz w:val="28"/>
           <w:szCs w:val="28"/>
           <w:shd w:val="clear" w:color="auto" w:fill="FFFFFF"/>
           <w:lang w:val="bg-BG"/>
         </w:rPr>
-        <w:t xml:space="preserve"> </w:t>
-      </w:r>
+      </w:pPr>
       <w:r>
         <w:rPr>
           <w:rFonts w:cs="Arial"/>
@@ -394,8 +373,40 @@
           <w:sz w:val="28"/>
           <w:szCs w:val="28"/>
           <w:shd w:val="clear" w:color="auto" w:fill="FFFFFF"/>
-        </w:rPr>
-        <w:t xml:space="preserve">         </w:t>
+          <w:lang w:val="bg-BG"/>
+        </w:rPr>
+        <w:t xml:space="preserve">                                      </w:t>
+      </w:r>
+      <w:r>
+        <w:rPr>
+          <w:rFonts w:cs="Arial"/>
+          <w:b/>
+          <w:sz w:val="28"/>
+          <w:szCs w:val="28"/>
+          <w:shd w:val="clear" w:color="auto" w:fill="FFFFFF"/>
+        </w:rPr>
+        <w:t xml:space="preserve">   </w:t>
+      </w:r>
+      <w:r>
+        <w:rPr>
+          <w:rFonts w:cs="Arial"/>
+          <w:b/>
+          <w:sz w:val="28"/>
+          <w:szCs w:val="28"/>
+          <w:shd w:val="clear" w:color="auto" w:fill="FFFFFF"/>
+          <w:lang w:val="bg-BG"/>
+        </w:rPr>
+        <w:t xml:space="preserve"> </w:t>
+      </w:r>
+      <w:r>
+        <w:rPr>
+          <w:rFonts w:cs="Arial"/>
+          <w:b/>
+          <w:sz w:val="28"/>
+          <w:szCs w:val="28"/>
+          <w:shd w:val="clear" w:color="auto" w:fill="FFFFFF"/>
+        </w:rPr>
+        <w:t xml:space="preserve">        </w:t>
       </w:r>
       <w:r>
         <w:rPr>
@@ -712,7 +723,7 @@
           <w:sz w:val="24"/>
           <w:szCs w:val="24"/>
         </w:rPr>
-        <w:t>2</w:t>
+        <w:t>3</w:t>
       </w:r>
       <w:r>
         <w:rPr>
@@ -787,6 +798,28 @@
           <w:sz w:val="24"/>
           <w:szCs w:val="24"/>
         </w:rPr>
+        <w:t>news.html</w:t>
+      </w:r>
+    </w:p>
+    <w:p>
+      <w:pPr>
+        <w:pStyle w:val="ListParagraph"/>
+        <w:numPr>
+          <w:ilvl w:val="3"/>
+          <w:numId w:val="4"/>
+        </w:numPr>
+        <w:spacing w:after="0"/>
+        <w:rPr>
+          <w:b/>
+          <w:sz w:val="24"/>
+          <w:szCs w:val="24"/>
+        </w:rPr>
+      </w:pPr>
+      <w:r>
+        <w:rPr>
+          <w:sz w:val="24"/>
+          <w:szCs w:val="24"/>
+        </w:rPr>
         <w:t>events.html</w:t>
       </w:r>
     </w:p>
@@ -805,7 +838,15 @@
           <w:szCs w:val="24"/>
           <w:lang w:val="bg-BG"/>
         </w:rPr>
-        <w:t xml:space="preserve">В страницата </w:t>
+        <w:t>С</w:t>
+      </w:r>
+      <w:r>
+        <w:rPr>
+          <w:sz w:val="24"/>
+          <w:szCs w:val="24"/>
+          <w:lang w:val="bg-BG"/>
+        </w:rPr>
+        <w:t xml:space="preserve">траницата </w:t>
       </w:r>
       <w:r>
         <w:rPr>
@@ -820,7 +861,48 @@
           <w:szCs w:val="24"/>
           <w:lang w:val="bg-BG"/>
         </w:rPr>
-        <w:t>в</w:t>
+        <w:t xml:space="preserve">е начална страница. Тя съдържа само последните новини. </w:t>
+      </w:r>
+      <w:r>
+        <w:rPr>
+          <w:sz w:val="24"/>
+          <w:szCs w:val="24"/>
+          <w:lang w:val="bg-BG"/>
+        </w:rPr>
+        <w:t xml:space="preserve">Страницата </w:t>
+      </w:r>
+      <w:r>
+        <w:rPr>
+          <w:sz w:val="24"/>
+          <w:szCs w:val="24"/>
+        </w:rPr>
+        <w:t xml:space="preserve">news.html </w:t>
+      </w:r>
+      <w:r>
+        <w:rPr>
+          <w:sz w:val="24"/>
+          <w:szCs w:val="24"/>
+          <w:lang w:val="bg-BG"/>
+        </w:rPr>
+        <w:t>съдържа всчки новини.</w:t>
+      </w:r>
+    </w:p>
+    <w:p>
+      <w:pPr>
+        <w:spacing w:after="0"/>
+        <w:rPr>
+          <w:sz w:val="24"/>
+          <w:szCs w:val="24"/>
+          <w:lang w:val="bg-BG"/>
+        </w:rPr>
+      </w:pPr>
+      <w:r>
+        <w:rPr>
+          <w:sz w:val="24"/>
+          <w:szCs w:val="24"/>
+          <w:lang w:val="bg-BG"/>
+        </w:rPr>
+        <w:t>В</w:t>
       </w:r>
       <w:r>
         <w:rPr>
@@ -845,25 +927,23 @@
           <w:szCs w:val="24"/>
           <w:lang w:val="bg-BG"/>
         </w:rPr>
-        <w:t xml:space="preserve"> може да чете новини. </w:t>
-      </w:r>
-    </w:p>
-    <w:p>
-      <w:pPr>
-        <w:spacing w:after="0"/>
-        <w:rPr>
-          <w:sz w:val="24"/>
-          <w:szCs w:val="24"/>
-          <w:lang w:val="bg-BG"/>
-        </w:rPr>
-      </w:pPr>
-      <w:r>
-        <w:rPr>
-          <w:sz w:val="24"/>
-          <w:szCs w:val="24"/>
-          <w:lang w:val="bg-BG"/>
-        </w:rPr>
-        <w:t>За потребителя да може да добаяа новини трябва да бъде регистриран и да бъде</w:t>
+        <w:t xml:space="preserve"> може да чете новини. За потребителя да може да доба</w:t>
+      </w:r>
+      <w:r>
+        <w:rPr>
+          <w:sz w:val="24"/>
+          <w:szCs w:val="24"/>
+          <w:lang w:val="bg-BG"/>
+        </w:rPr>
+        <w:t>вя</w:t>
+      </w:r>
+      <w:r>
+        <w:rPr>
+          <w:sz w:val="24"/>
+          <w:szCs w:val="24"/>
+          <w:lang w:val="bg-BG"/>
+        </w:rPr>
+        <w:t xml:space="preserve"> новини трябва да бъде регистриран и да бъде</w:t>
       </w:r>
       <w:r>
         <w:rPr>
@@ -1514,13 +1594,22 @@
           <w:szCs w:val="24"/>
         </w:rPr>
       </w:pPr>
-      <w:r>
-        <w:rPr>
-          <w:sz w:val="24"/>
-          <w:szCs w:val="24"/>
-        </w:rPr>
-        <w:t>post.php</w:t>
-      </w:r>
+      <w:proofErr w:type="spellStart"/>
+      <w:r>
+        <w:rPr>
+          <w:sz w:val="24"/>
+          <w:szCs w:val="24"/>
+        </w:rPr>
+        <w:t>lastP</w:t>
+      </w:r>
+      <w:r>
+        <w:rPr>
+          <w:sz w:val="24"/>
+          <w:szCs w:val="24"/>
+        </w:rPr>
+        <w:t>ost.php</w:t>
+      </w:r>
+      <w:proofErr w:type="spellEnd"/>
     </w:p>
     <w:p>
       <w:pPr>
@@ -1532,16 +1621,17 @@
         <w:rPr>
           <w:sz w:val="24"/>
           <w:szCs w:val="24"/>
-          <w:lang w:val="bg-BG"/>
-        </w:rPr>
-      </w:pPr>
-      <w:r>
-        <w:rPr>
-          <w:sz w:val="24"/>
-          <w:szCs w:val="24"/>
-        </w:rPr>
-        <w:t>readPost.php</w:t>
-      </w:r>
+        </w:rPr>
+      </w:pPr>
+      <w:proofErr w:type="spellStart"/>
+      <w:r>
+        <w:rPr>
+          <w:sz w:val="24"/>
+          <w:szCs w:val="24"/>
+        </w:rPr>
+        <w:t>post.php</w:t>
+      </w:r>
+      <w:proofErr w:type="spellEnd"/>
     </w:p>
     <w:p>
       <w:pPr>
@@ -1561,7 +1651,7 @@
           <w:sz w:val="24"/>
           <w:szCs w:val="24"/>
         </w:rPr>
-        <w:t>addPost.php</w:t>
+        <w:t>readPost.php</w:t>
       </w:r>
     </w:p>
     <w:p>
@@ -1572,18 +1662,17 @@
           <w:numId w:val="7"/>
         </w:numPr>
         <w:rPr>
-          <w:b/>
-          <w:sz w:val="24"/>
-          <w:szCs w:val="24"/>
-          <w:lang w:val="bg-BG"/>
-        </w:rPr>
-      </w:pPr>
-      <w:r>
-        <w:rPr>
-          <w:sz w:val="24"/>
-          <w:szCs w:val="24"/>
-        </w:rPr>
-        <w:t>deletePost.php</w:t>
+          <w:sz w:val="24"/>
+          <w:szCs w:val="24"/>
+          <w:lang w:val="bg-BG"/>
+        </w:rPr>
+      </w:pPr>
+      <w:r>
+        <w:rPr>
+          <w:sz w:val="24"/>
+          <w:szCs w:val="24"/>
+        </w:rPr>
+        <w:t>addPost.php</w:t>
       </w:r>
     </w:p>
     <w:p>
@@ -1605,7 +1694,7 @@
           <w:sz w:val="24"/>
           <w:szCs w:val="24"/>
         </w:rPr>
-        <w:t>events.php</w:t>
+        <w:t>deletePost.php</w:t>
       </w:r>
     </w:p>
     <w:p>
@@ -1622,6 +1711,28 @@
           <w:lang w:val="bg-BG"/>
         </w:rPr>
       </w:pPr>
+      <w:r>
+        <w:rPr>
+          <w:sz w:val="24"/>
+          <w:szCs w:val="24"/>
+        </w:rPr>
+        <w:t>events.php</w:t>
+      </w:r>
+    </w:p>
+    <w:p>
+      <w:pPr>
+        <w:pStyle w:val="ListParagraph"/>
+        <w:numPr>
+          <w:ilvl w:val="0"/>
+          <w:numId w:val="7"/>
+        </w:numPr>
+        <w:rPr>
+          <w:b/>
+          <w:sz w:val="24"/>
+          <w:szCs w:val="24"/>
+          <w:lang w:val="bg-BG"/>
+        </w:rPr>
+      </w:pPr>
       <w:proofErr w:type="spellStart"/>
       <w:r>
         <w:rPr>
@@ -1654,24 +1765,7 @@
     </w:p>
     <w:p>
       <w:pPr>
-        <w:rPr>
-          <w:b/>
-          <w:sz w:val="28"/>
-          <w:szCs w:val="28"/>
-        </w:rPr>
-      </w:pPr>
-    </w:p>
-    <w:p>
-      <w:pPr>
-        <w:rPr>
-          <w:b/>
-          <w:sz w:val="28"/>
-          <w:szCs w:val="28"/>
-        </w:rPr>
-      </w:pPr>
-    </w:p>
-    <w:p>
-      <w:pPr>
+        <w:spacing w:after="0"/>
         <w:rPr>
           <w:b/>
           <w:sz w:val="28"/>
@@ -2052,8 +2146,6 @@
         </w:rPr>
         <w:t>JQuery</w:t>
       </w:r>
-      <w:bookmarkStart w:id="0" w:name="_GoBack"/>
-      <w:bookmarkEnd w:id="0"/>
     </w:p>
     <w:p>
       <w:pPr>
@@ -2077,6 +2169,8 @@
         </w:rPr>
         <w:t>Php</w:t>
       </w:r>
+      <w:bookmarkStart w:id="0" w:name="_GoBack"/>
+      <w:bookmarkEnd w:id="0"/>
       <w:proofErr w:type="spellEnd"/>
     </w:p>
     <w:p>

</xml_diff>